<commit_message>
added a form page for the summe coding camp
</commit_message>
<xml_diff>
--- a/CURRICULUM FOR SUMMER CODING CAMP.docx
+++ b/CURRICULUM FOR SUMMER CODING CAMP.docx
@@ -15775,19 +15775,27 @@
           <w:sz w:val="24"/>
         </w:rPr>
       </w:pPr>
+    </w:p>
+    <w:p>
+      <w:pPr>
+        <w:rPr>
+          <w:sz w:val="24"/>
+        </w:rPr>
+      </w:pPr>
       <w:r>
         <w:rPr>
           <w:noProof/>
           <w:sz w:val="24"/>
         </w:rPr>
+        <w:lastRenderedPageBreak/>
         <w:drawing>
           <wp:anchor distT="0" distB="0" distL="114300" distR="114300" simplePos="0" relativeHeight="251665408" behindDoc="0" locked="0" layoutInCell="1" allowOverlap="1">
             <wp:simplePos x="0" y="0"/>
             <wp:positionH relativeFrom="column">
-              <wp:posOffset>3512</wp:posOffset>
+              <wp:posOffset>579175</wp:posOffset>
             </wp:positionH>
             <wp:positionV relativeFrom="paragraph">
-              <wp:posOffset>-3076</wp:posOffset>
+              <wp:posOffset>-191135</wp:posOffset>
             </wp:positionV>
             <wp:extent cx="4086795" cy="2048161"/>
             <wp:effectExtent l="0" t="0" r="0" b="9525"/>
@@ -15830,13 +15838,6 @@
           </wp:anchor>
         </w:drawing>
       </w:r>
-    </w:p>
-    <w:p>
-      <w:pPr>
-        <w:rPr>
-          <w:sz w:val="24"/>
-        </w:rPr>
-      </w:pPr>
     </w:p>
     <w:p>
       <w:pPr>
@@ -18197,7 +18198,6 @@
           <w:sz w:val="24"/>
         </w:rPr>
       </w:pPr>
-      <w:bookmarkStart w:id="0" w:name="_GoBack"/>
       <w:r>
         <w:rPr>
           <w:b/>
@@ -18257,7 +18257,6 @@
           </wp:anchor>
         </w:drawing>
       </w:r>
-      <w:bookmarkEnd w:id="0"/>
       <w:r>
         <w:rPr>
           <w:b/>
@@ -22247,20 +22246,51 @@
       </w:pPr>
       <w:r>
         <w:rPr>
+          <w:sz w:val="24"/>
+        </w:rPr>
+        <w:t>Output:</w:t>
+      </w:r>
+    </w:p>
+    <w:p>
+      <w:pPr>
+        <w:tabs>
+          <w:tab w:val="left" w:pos="8885"/>
+        </w:tabs>
+        <w:rPr>
+          <w:sz w:val="24"/>
+        </w:rPr>
+      </w:pPr>
+    </w:p>
+    <w:p>
+      <w:pPr>
+        <w:rPr>
+          <w:sz w:val="24"/>
+        </w:rPr>
+      </w:pPr>
+    </w:p>
+    <w:p>
+      <w:pPr>
+        <w:rPr>
+          <w:sz w:val="24"/>
+        </w:rPr>
+      </w:pPr>
+      <w:r>
+        <w:rPr>
           <w:noProof/>
           <w:sz w:val="24"/>
         </w:rPr>
+        <w:lastRenderedPageBreak/>
         <w:drawing>
           <wp:anchor distT="0" distB="0" distL="114300" distR="114300" simplePos="0" relativeHeight="251670528" behindDoc="0" locked="0" layoutInCell="1" allowOverlap="1">
             <wp:simplePos x="0" y="0"/>
             <wp:positionH relativeFrom="column">
-              <wp:posOffset>-122</wp:posOffset>
+              <wp:posOffset>251955</wp:posOffset>
             </wp:positionH>
             <wp:positionV relativeFrom="paragraph">
-              <wp:posOffset>306138</wp:posOffset>
+              <wp:posOffset>-198510</wp:posOffset>
             </wp:positionV>
-            <wp:extent cx="5340486" cy="3324225"/>
-            <wp:effectExtent l="0" t="0" r="0" b="0"/>
+            <wp:extent cx="5340350" cy="3211200"/>
+            <wp:effectExtent l="0" t="0" r="0" b="8255"/>
             <wp:wrapNone/>
             <wp:docPr id="15" name="Picture 15"/>
             <wp:cNvGraphicFramePr>
@@ -22288,7 +22318,7 @@
                   <pic:spPr>
                     <a:xfrm>
                       <a:off x="0" y="0"/>
-                      <a:ext cx="5347056" cy="3328315"/>
+                      <a:ext cx="5341621" cy="3211964"/>
                     </a:xfrm>
                     <a:prstGeom prst="rect">
                       <a:avLst/>
@@ -22300,39 +22330,12 @@
             <wp14:sizeRelH relativeFrom="margin">
               <wp14:pctWidth>0</wp14:pctWidth>
             </wp14:sizeRelH>
+            <wp14:sizeRelV relativeFrom="margin">
+              <wp14:pctHeight>0</wp14:pctHeight>
+            </wp14:sizeRelV>
           </wp:anchor>
         </w:drawing>
       </w:r>
-      <w:r>
-        <w:rPr>
-          <w:sz w:val="24"/>
-        </w:rPr>
-        <w:t>Output:</w:t>
-      </w:r>
-    </w:p>
-    <w:p>
-      <w:pPr>
-        <w:tabs>
-          <w:tab w:val="left" w:pos="8885"/>
-        </w:tabs>
-        <w:rPr>
-          <w:sz w:val="24"/>
-        </w:rPr>
-      </w:pPr>
-    </w:p>
-    <w:p>
-      <w:pPr>
-        <w:rPr>
-          <w:sz w:val="24"/>
-        </w:rPr>
-      </w:pPr>
-    </w:p>
-    <w:p>
-      <w:pPr>
-        <w:rPr>
-          <w:sz w:val="24"/>
-        </w:rPr>
-      </w:pPr>
     </w:p>
     <w:p>
       <w:pPr>
@@ -22418,18 +22421,6 @@
           <w:sz w:val="24"/>
         </w:rPr>
       </w:pPr>
-      <w:r>
-        <w:rPr>
-          <w:sz w:val="24"/>
-        </w:rPr>
-        <w:t>Note: You can set the iframe to a width and height of your choice.</w:t>
-      </w:r>
-      <w:r>
-        <w:rPr>
-          <w:sz w:val="24"/>
-        </w:rPr>
-        <w:tab/>
-      </w:r>
     </w:p>
     <w:p>
       <w:pPr>
@@ -22440,6 +22431,18 @@
           <w:sz w:val="24"/>
         </w:rPr>
       </w:pPr>
+      <w:r>
+        <w:rPr>
+          <w:sz w:val="24"/>
+        </w:rPr>
+        <w:t>Note: You can set the iframe to a width and height of your choice.</w:t>
+      </w:r>
+      <w:r>
+        <w:rPr>
+          <w:sz w:val="24"/>
+        </w:rPr>
+        <w:tab/>
+      </w:r>
     </w:p>
     <w:p>
       <w:pPr>
@@ -22532,6 +22535,12 @@
           <w:sz w:val="24"/>
         </w:rPr>
         <w:t>to give our webpage styling and color, it is used to beautify our website. Here we will be able to add background color and image to the website and contents on our website.</w:t>
+      </w:r>
+      <w:r>
+        <w:rPr>
+          <w:sz w:val="24"/>
+        </w:rPr>
+        <w:t xml:space="preserve"> With CSS we can style individual tag or a group of </w:t>
       </w:r>
     </w:p>
     <w:p>
@@ -22734,7 +22743,7 @@
         <w:rPr>
           <w:sz w:val="24"/>
         </w:rPr>
-        <w:t>Unlike HTML, Python is a high level programming language</w:t>
+        <w:t>Python is a high level programming language</w:t>
       </w:r>
       <w:r>
         <w:rPr>
@@ -22788,6 +22797,7 @@
         <w:rPr>
           <w:sz w:val="24"/>
         </w:rPr>
+        <w:lastRenderedPageBreak/>
         <w:t xml:space="preserve">With python you can solve complex problems in less time and with fewer lines of code than many other programming languages. </w:t>
       </w:r>
     </w:p>
@@ -22809,7 +22819,6 @@
         <w:rPr>
           <w:sz w:val="24"/>
         </w:rPr>
-        <w:lastRenderedPageBreak/>
         <w:t>Python is a multipurpos</w:t>
       </w:r>
       <w:r>
@@ -22864,16 +22873,14 @@
         <w:rPr>
           <w:sz w:val="24"/>
         </w:rPr>
-        <w:t xml:space="preserve">Python has a huge community, so whenever you get stuck there is someone out there to help, all you </w:t>
-      </w:r>
-      <w:proofErr w:type="spellStart"/>
-      <w:r>
-        <w:rPr>
-          <w:sz w:val="24"/>
-        </w:rPr>
-        <w:t>nee</w:t>
-      </w:r>
-      <w:proofErr w:type="spellEnd"/>
+        <w:t>Python has a huge community, so whenever you get stuck there is someone out there to help, all you nee</w:t>
+      </w:r>
+      <w:r>
+        <w:rPr>
+          <w:sz w:val="24"/>
+        </w:rPr>
+        <w:t>d</w:t>
+      </w:r>
       <w:r>
         <w:rPr>
           <w:sz w:val="24"/>
@@ -22979,7 +22986,13 @@
         <w:rPr>
           <w:sz w:val="24"/>
         </w:rPr>
-        <w:t>ou can use it for a wide range of jobs like Data Analysis, Artificial Intelligence/Machine Leaning, writing Automation Scripts, Building Web applications, Mobile applications, Desktop applications, Hacking.</w:t>
+        <w:t>ou can use python</w:t>
+      </w:r>
+      <w:r>
+        <w:rPr>
+          <w:sz w:val="24"/>
+        </w:rPr>
+        <w:t xml:space="preserve"> for a wide range of jobs like Data Analysis, Artificial Intelligence/Machine Leaning, writing Automation Scripts, Building Web applications, Mobile applications, Desktop applications, Hacking.</w:t>
       </w:r>
     </w:p>
     <w:p>
@@ -23649,7 +23662,6 @@
         <w:rPr>
           <w:sz w:val="24"/>
         </w:rPr>
-        <w:lastRenderedPageBreak/>
         <w:t xml:space="preserve">You can use python to perform various arithmetic operations (addition, subtraction, multiplication, division, square root, exponential, </w:t>
       </w:r>
       <w:proofErr w:type="spellStart"/>
@@ -23664,7 +23676,19 @@
         <w:rPr>
           <w:sz w:val="24"/>
         </w:rPr>
-        <w:t>.). We are going to be using one of the built-in functions of python called “</w:t>
+        <w:t>.). We are going to be usi</w:t>
+      </w:r>
+      <w:r>
+        <w:rPr>
+          <w:sz w:val="24"/>
+        </w:rPr>
+        <w:t>ng one of the built-in function</w:t>
+      </w:r>
+      <w:r>
+        <w:rPr>
+          <w:sz w:val="24"/>
+        </w:rPr>
+        <w:t xml:space="preserve"> of python called “</w:t>
       </w:r>
       <w:proofErr w:type="gramStart"/>
       <w:r>
@@ -24389,7 +24413,19 @@
         <w:rPr>
           <w:sz w:val="24"/>
         </w:rPr>
-        <w:t xml:space="preserve">) or you can make use of camel case to distinguish the words in a variable name (e.g. </w:t>
+        <w:t>) or you can make use of camel case to distinguish</w:t>
+      </w:r>
+      <w:r>
+        <w:rPr>
+          <w:sz w:val="24"/>
+        </w:rPr>
+        <w:t xml:space="preserve"> between</w:t>
+      </w:r>
+      <w:r>
+        <w:rPr>
+          <w:sz w:val="24"/>
+        </w:rPr>
+        <w:t xml:space="preserve"> the words in a variable name (e.g. </w:t>
       </w:r>
       <w:proofErr w:type="spellStart"/>
       <w:r>
@@ -24459,6 +24495,7 @@
         <w:rPr>
           <w:sz w:val="24"/>
         </w:rPr>
+        <w:lastRenderedPageBreak/>
         <w:t>Your variable name must be simple and short as possible (stay within the range of 1 to 31 characters).</w:t>
       </w:r>
     </w:p>
@@ -24501,7 +24538,6 @@
         <w:rPr>
           <w:sz w:val="24"/>
         </w:rPr>
-        <w:lastRenderedPageBreak/>
         <w:t xml:space="preserve">You cannot use a keyword or a reserved word as a variable name. Keyword is a word reserved by the program because it has a special meaning (e.g. if, as, in, True, </w:t>
       </w:r>
       <w:proofErr w:type="spellStart"/>
@@ -25604,6 +25640,7 @@
           <w:szCs w:val="21"/>
           <w:shd w:val="clear" w:color="auto" w:fill="FFFFFF"/>
         </w:rPr>
+        <w:lastRenderedPageBreak/>
         <w:t>To print a string:</w:t>
       </w:r>
     </w:p>
@@ -25626,7 +25663,6 @@
           <w:sz w:val="24"/>
           <w:szCs w:val="21"/>
         </w:rPr>
-        <w:lastRenderedPageBreak/>
         <w:t>print</w:t>
       </w:r>
       <w:r>
@@ -26700,6 +26736,7 @@
           <w:b/>
           <w:sz w:val="24"/>
         </w:rPr>
+        <w:lastRenderedPageBreak/>
         <w:t>Output</w:t>
       </w:r>
       <w:r>
@@ -26730,7 +26767,6 @@
         <w:rPr>
           <w:sz w:val="24"/>
         </w:rPr>
-        <w:lastRenderedPageBreak/>
         <w:t>&gt;  w</w:t>
       </w:r>
       <w:r>
@@ -27208,17 +27244,17 @@
         <w:spacing w:before="240" w:after="240" w:line="240" w:lineRule="auto"/>
         <w:ind w:left="480" w:right="480"/>
         <w:rPr>
-          <w:rFonts w:ascii="Courier New" w:eastAsia="Times New Roman" w:hAnsi="Courier New" w:cs="Courier New"/>
-          <w:color w:val="000000"/>
-          <w:sz w:val="24"/>
-          <w:szCs w:val="21"/>
-        </w:rPr>
-      </w:pPr>
-      <w:r>
-        <w:rPr>
-          <w:rFonts w:ascii="Courier New" w:eastAsia="Times New Roman" w:hAnsi="Courier New" w:cs="Courier New"/>
-          <w:color w:val="000000"/>
-          <w:sz w:val="24"/>
+          <w:rFonts w:eastAsia="Times New Roman" w:cstheme="minorHAnsi"/>
+          <w:color w:val="000000"/>
+          <w:sz w:val="28"/>
+          <w:szCs w:val="21"/>
+        </w:rPr>
+      </w:pPr>
+      <w:r>
+        <w:rPr>
+          <w:rFonts w:eastAsia="Times New Roman" w:cstheme="minorHAnsi"/>
+          <w:color w:val="000000"/>
+          <w:sz w:val="28"/>
           <w:szCs w:val="21"/>
           <w:bdr w:val="none" w:sz="0" w:space="0" w:color="auto" w:frame="1"/>
           <w:shd w:val="clear" w:color="auto" w:fill="FFFFFF"/>
@@ -27229,9 +27265,9 @@
       <w:proofErr w:type="gramStart"/>
       <w:r>
         <w:rPr>
-          <w:rFonts w:ascii="Courier New" w:eastAsia="Times New Roman" w:hAnsi="Courier New" w:cs="Courier New"/>
-          <w:color w:val="000000"/>
-          <w:sz w:val="24"/>
+          <w:rFonts w:eastAsia="Times New Roman" w:cstheme="minorHAnsi"/>
+          <w:color w:val="000000"/>
+          <w:sz w:val="28"/>
           <w:szCs w:val="21"/>
           <w:bdr w:val="none" w:sz="0" w:space="0" w:color="auto" w:frame="1"/>
           <w:shd w:val="clear" w:color="auto" w:fill="FFFFFF"/>
@@ -27241,9 +27277,9 @@
       <w:proofErr w:type="gramEnd"/>
       <w:r>
         <w:rPr>
-          <w:rFonts w:ascii="Courier New" w:eastAsia="Times New Roman" w:hAnsi="Courier New" w:cs="Courier New"/>
-          <w:color w:val="000000"/>
-          <w:sz w:val="24"/>
+          <w:rFonts w:eastAsia="Times New Roman" w:cstheme="minorHAnsi"/>
+          <w:color w:val="000000"/>
+          <w:sz w:val="28"/>
           <w:szCs w:val="21"/>
           <w:bdr w:val="none" w:sz="0" w:space="0" w:color="auto" w:frame="1"/>
           <w:shd w:val="clear" w:color="auto" w:fill="FFFFFF"/>
@@ -27253,9 +27289,9 @@
       <w:proofErr w:type="spellEnd"/>
       <w:r>
         <w:rPr>
-          <w:rFonts w:ascii="Courier New" w:eastAsia="Times New Roman" w:hAnsi="Courier New" w:cs="Courier New"/>
-          <w:color w:val="000000"/>
-          <w:sz w:val="24"/>
+          <w:rFonts w:eastAsia="Times New Roman" w:cstheme="minorHAnsi"/>
+          <w:color w:val="000000"/>
+          <w:sz w:val="28"/>
           <w:szCs w:val="21"/>
           <w:bdr w:val="none" w:sz="0" w:space="0" w:color="auto" w:frame="1"/>
           <w:shd w:val="clear" w:color="auto" w:fill="FFFFFF"/>
@@ -27825,6 +27861,7 @@
           <w:sz w:val="24"/>
           <w:szCs w:val="21"/>
         </w:rPr>
+        <w:lastRenderedPageBreak/>
         <w:t>Output: ‘</w:t>
       </w:r>
       <w:proofErr w:type="spellStart"/>
@@ -27867,7 +27904,6 @@
           <w:sz w:val="24"/>
           <w:szCs w:val="21"/>
         </w:rPr>
-        <w:lastRenderedPageBreak/>
         <w:t xml:space="preserve">&gt; </w:t>
       </w:r>
       <w:proofErr w:type="gramStart"/>
@@ -29463,6 +29499,7 @@
           <w:sz w:val="24"/>
           <w:szCs w:val="21"/>
         </w:rPr>
+        <w:lastRenderedPageBreak/>
         <w:t xml:space="preserve">Output: </w:t>
       </w:r>
       <w:r>
@@ -29493,7 +29530,6 @@
           <w:sz w:val="24"/>
           <w:szCs w:val="21"/>
         </w:rPr>
-        <w:lastRenderedPageBreak/>
         <w:t xml:space="preserve">&gt; </w:t>
       </w:r>
       <w:proofErr w:type="gramStart"/>
@@ -30446,7 +30482,25 @@
           <w:sz w:val="24"/>
           <w:szCs w:val="21"/>
         </w:rPr>
-        <w:t xml:space="preserve"> = []  #In python </w:t>
+        <w:t xml:space="preserve"> = [</w:t>
+      </w:r>
+      <w:r>
+        <w:rPr>
+          <w:rFonts w:ascii="Helvetica" w:eastAsia="Times New Roman" w:hAnsi="Helvetica" w:cs="Helvetica"/>
+          <w:color w:val="000000"/>
+          <w:sz w:val="24"/>
+          <w:szCs w:val="21"/>
+        </w:rPr>
+        <w:t xml:space="preserve"> </w:t>
+      </w:r>
+      <w:r>
+        <w:rPr>
+          <w:rFonts w:ascii="Helvetica" w:eastAsia="Times New Roman" w:hAnsi="Helvetica" w:cs="Helvetica"/>
+          <w:color w:val="000000"/>
+          <w:sz w:val="24"/>
+          <w:szCs w:val="21"/>
+        </w:rPr>
+        <w:t xml:space="preserve">]  #In python </w:t>
       </w:r>
       <w:r>
         <w:rPr>
@@ -30542,17 +30596,24 @@
         </w:rPr>
         <w:t xml:space="preserve">Output: </w:t>
       </w:r>
-      <w:proofErr w:type="spellStart"/>
-      <w:r>
-        <w:rPr>
-          <w:rFonts w:ascii="Helvetica" w:eastAsia="Times New Roman" w:hAnsi="Helvetica" w:cs="Helvetica"/>
-          <w:color w:val="000000"/>
-          <w:sz w:val="24"/>
-          <w:szCs w:val="21"/>
-        </w:rPr>
-        <w:t>liist</w:t>
-      </w:r>
-      <w:proofErr w:type="spellEnd"/>
+      <w:r>
+        <w:rPr>
+          <w:rFonts w:ascii="Helvetica" w:eastAsia="Times New Roman" w:hAnsi="Helvetica" w:cs="Helvetica"/>
+          <w:color w:val="000000"/>
+          <w:sz w:val="24"/>
+          <w:szCs w:val="21"/>
+        </w:rPr>
+        <w:t>l</w:t>
+      </w:r>
+      <w:r>
+        <w:rPr>
+          <w:rFonts w:ascii="Helvetica" w:eastAsia="Times New Roman" w:hAnsi="Helvetica" w:cs="Helvetica"/>
+          <w:color w:val="000000"/>
+          <w:sz w:val="24"/>
+          <w:szCs w:val="21"/>
+        </w:rPr>
+        <w:t>ist</w:t>
+      </w:r>
     </w:p>
     <w:p>
       <w:pPr>
@@ -30573,6 +30634,7 @@
           <w:sz w:val="24"/>
           <w:szCs w:val="21"/>
         </w:rPr>
+        <w:lastRenderedPageBreak/>
         <w:t>&gt;</w:t>
       </w:r>
       <w:r>
@@ -30638,7 +30700,6 @@
         <w:rPr>
           <w:sz w:val="24"/>
         </w:rPr>
-        <w:lastRenderedPageBreak/>
         <w:t>&gt;</w:t>
       </w:r>
       <w:r>
@@ -31991,7 +32052,6 @@
           <w:sz w:val="32"/>
           <w:u w:val="single"/>
         </w:rPr>
-        <w:lastRenderedPageBreak/>
         <w:t>List Methods</w:t>
       </w:r>
     </w:p>
@@ -32041,7 +32101,7 @@
         <w:spacing w:before="240" w:after="240" w:line="240" w:lineRule="auto"/>
         <w:ind w:left="480" w:right="480"/>
         <w:rPr>
-          <w:rFonts w:ascii="Courier New" w:eastAsia="Times New Roman" w:hAnsi="Courier New" w:cs="Courier New"/>
+          <w:rFonts w:eastAsia="Times New Roman" w:cstheme="minorHAnsi"/>
           <w:color w:val="000000"/>
           <w:sz w:val="24"/>
           <w:szCs w:val="21"/>
@@ -32053,7 +32113,7 @@
       <w:proofErr w:type="gramStart"/>
       <w:r>
         <w:rPr>
-          <w:rFonts w:ascii="Courier New" w:eastAsia="Times New Roman" w:hAnsi="Courier New" w:cs="Courier New"/>
+          <w:rFonts w:eastAsia="Times New Roman" w:cstheme="minorHAnsi"/>
           <w:color w:val="000000"/>
           <w:sz w:val="24"/>
           <w:szCs w:val="21"/>
@@ -32066,7 +32126,7 @@
       <w:proofErr w:type="gramEnd"/>
       <w:r>
         <w:rPr>
-          <w:rFonts w:ascii="Courier New" w:eastAsia="Times New Roman" w:hAnsi="Courier New" w:cs="Courier New"/>
+          <w:rFonts w:eastAsia="Times New Roman" w:cstheme="minorHAnsi"/>
           <w:color w:val="000000"/>
           <w:sz w:val="24"/>
           <w:szCs w:val="21"/>
@@ -32101,7 +32161,7 @@
         <w:spacing w:before="240" w:after="240" w:line="240" w:lineRule="auto"/>
         <w:ind w:left="480" w:right="480"/>
         <w:rPr>
-          <w:rFonts w:ascii="Courier New" w:eastAsia="Times New Roman" w:hAnsi="Courier New" w:cs="Courier New"/>
+          <w:rFonts w:eastAsia="Times New Roman" w:cstheme="minorHAnsi"/>
           <w:color w:val="000000"/>
           <w:sz w:val="24"/>
           <w:szCs w:val="21"/>
@@ -32110,7 +32170,7 @@
       <w:proofErr w:type="spellStart"/>
       <w:r>
         <w:rPr>
-          <w:rFonts w:ascii="Courier New" w:eastAsia="Times New Roman" w:hAnsi="Courier New" w:cs="Courier New"/>
+          <w:rFonts w:eastAsia="Times New Roman" w:cstheme="minorHAnsi"/>
           <w:color w:val="000000"/>
           <w:sz w:val="24"/>
           <w:szCs w:val="21"/>
@@ -32122,7 +32182,7 @@
       <w:proofErr w:type="spellEnd"/>
       <w:r>
         <w:rPr>
-          <w:rFonts w:ascii="Courier New" w:eastAsia="Times New Roman" w:hAnsi="Courier New" w:cs="Courier New"/>
+          <w:rFonts w:eastAsia="Times New Roman" w:cstheme="minorHAnsi"/>
           <w:color w:val="000000"/>
           <w:sz w:val="24"/>
           <w:szCs w:val="21"/>
@@ -33263,6 +33323,7 @@
           <w:sz w:val="24"/>
           <w:szCs w:val="21"/>
         </w:rPr>
+        <w:lastRenderedPageBreak/>
         <w:t xml:space="preserve">Output: </w:t>
       </w:r>
       <w:r>
@@ -33313,7 +33374,6 @@
           <w:sz w:val="24"/>
           <w:szCs w:val="21"/>
         </w:rPr>
-        <w:lastRenderedPageBreak/>
         <w:t xml:space="preserve">You can change the content of a list by using the </w:t>
       </w:r>
       <w:r>
@@ -34535,6 +34595,7 @@
         <w:rPr>
           <w:sz w:val="24"/>
         </w:rPr>
+        <w:lastRenderedPageBreak/>
         <w:t xml:space="preserve">&gt; </w:t>
       </w:r>
       <w:proofErr w:type="spellStart"/>
@@ -34584,7 +34645,6 @@
         <w:rPr>
           <w:sz w:val="24"/>
         </w:rPr>
-        <w:lastRenderedPageBreak/>
         <w:t xml:space="preserve">&gt; </w:t>
       </w:r>
       <w:proofErr w:type="spellStart"/>
@@ -35652,6 +35712,7 @@
           <w:sz w:val="24"/>
           <w:szCs w:val="21"/>
         </w:rPr>
+        <w:lastRenderedPageBreak/>
         <w:t>Note that a set only consists of unique elements, that is, it does not store duplicate elements</w:t>
       </w:r>
       <w:r>
@@ -35692,7 +35753,6 @@
           <w:sz w:val="24"/>
           <w:szCs w:val="21"/>
         </w:rPr>
-        <w:lastRenderedPageBreak/>
         <w:t xml:space="preserve">&gt; </w:t>
       </w:r>
       <w:proofErr w:type="spellStart"/>
@@ -36694,6 +36754,7 @@
           <w:color w:val="000000"/>
           <w:sz w:val="32"/>
         </w:rPr>
+        <w:lastRenderedPageBreak/>
         <w:t>Adding New Key-Item Pairs</w:t>
       </w:r>
     </w:p>
@@ -36776,7 +36837,6 @@
           <w:sz w:val="24"/>
           <w:szCs w:val="21"/>
         </w:rPr>
-        <w:lastRenderedPageBreak/>
         <w:t xml:space="preserve">&gt; </w:t>
       </w:r>
       <w:proofErr w:type="gramStart"/>
@@ -38095,16 +38155,16 @@
         <w:rPr>
           <w:rFonts w:asciiTheme="minorHAnsi" w:hAnsiTheme="minorHAnsi" w:cstheme="minorHAnsi"/>
           <w:color w:val="000000"/>
-          <w:sz w:val="21"/>
-          <w:szCs w:val="21"/>
+          <w:sz w:val="24"/>
+          <w:szCs w:val="24"/>
         </w:rPr>
       </w:pPr>
       <w:r>
         <w:rPr>
           <w:rFonts w:asciiTheme="minorHAnsi" w:hAnsiTheme="minorHAnsi" w:cstheme="minorHAnsi"/>
           <w:color w:val="000000"/>
-          <w:sz w:val="21"/>
-          <w:szCs w:val="21"/>
+          <w:sz w:val="24"/>
+          <w:szCs w:val="24"/>
         </w:rPr>
         <w:t xml:space="preserve">Now let’s do something </w:t>
       </w:r>
@@ -38113,8 +38173,8 @@
         <w:rPr>
           <w:rFonts w:asciiTheme="minorHAnsi" w:hAnsiTheme="minorHAnsi" w:cstheme="minorHAnsi"/>
           <w:color w:val="000000"/>
-          <w:sz w:val="21"/>
-          <w:szCs w:val="21"/>
+          <w:sz w:val="24"/>
+          <w:szCs w:val="24"/>
         </w:rPr>
         <w:t>interesting ,</w:t>
       </w:r>
@@ -38123,8 +38183,8 @@
         <w:rPr>
           <w:rFonts w:asciiTheme="minorHAnsi" w:hAnsiTheme="minorHAnsi" w:cstheme="minorHAnsi"/>
           <w:color w:val="000000"/>
-          <w:sz w:val="21"/>
-          <w:szCs w:val="21"/>
+          <w:sz w:val="24"/>
+          <w:szCs w:val="24"/>
         </w:rPr>
         <w:t xml:space="preserve"> let us look at the </w:t>
       </w:r>
@@ -38133,8 +38193,8 @@
           <w:rFonts w:asciiTheme="minorHAnsi" w:hAnsiTheme="minorHAnsi" w:cstheme="minorHAnsi"/>
           <w:b/>
           <w:color w:val="000000"/>
-          <w:sz w:val="21"/>
-          <w:szCs w:val="21"/>
+          <w:sz w:val="24"/>
+          <w:szCs w:val="24"/>
         </w:rPr>
         <w:t>input element</w:t>
       </w:r>
@@ -38142,8 +38202,8 @@
         <w:rPr>
           <w:rFonts w:asciiTheme="minorHAnsi" w:hAnsiTheme="minorHAnsi" w:cstheme="minorHAnsi"/>
           <w:color w:val="000000"/>
-          <w:sz w:val="21"/>
-          <w:szCs w:val="21"/>
+          <w:sz w:val="24"/>
+          <w:szCs w:val="24"/>
         </w:rPr>
         <w:t xml:space="preserve"> in python. The input element is used to get input/data from the user. </w:t>
       </w:r>
@@ -38152,8 +38212,8 @@
         <w:rPr>
           <w:rFonts w:asciiTheme="minorHAnsi" w:hAnsiTheme="minorHAnsi" w:cstheme="minorHAnsi"/>
           <w:color w:val="000000"/>
-          <w:sz w:val="21"/>
-          <w:szCs w:val="21"/>
+          <w:sz w:val="24"/>
+          <w:szCs w:val="24"/>
         </w:rPr>
         <w:t>And  you</w:t>
       </w:r>
@@ -38162,8 +38222,8 @@
         <w:rPr>
           <w:rFonts w:asciiTheme="minorHAnsi" w:hAnsiTheme="minorHAnsi" w:cstheme="minorHAnsi"/>
           <w:color w:val="000000"/>
-          <w:sz w:val="21"/>
-          <w:szCs w:val="21"/>
+          <w:sz w:val="24"/>
+          <w:szCs w:val="24"/>
         </w:rPr>
         <w:t xml:space="preserve"> can also print out this data. Let us see how the input element is implemented</w:t>
       </w:r>
@@ -38171,8 +38231,8 @@
         <w:rPr>
           <w:rFonts w:asciiTheme="minorHAnsi" w:hAnsiTheme="minorHAnsi" w:cstheme="minorHAnsi"/>
           <w:color w:val="000000"/>
-          <w:sz w:val="21"/>
-          <w:szCs w:val="21"/>
+          <w:sz w:val="24"/>
+          <w:szCs w:val="24"/>
         </w:rPr>
         <w:t xml:space="preserve">: </w:t>
       </w:r>
@@ -38355,6 +38415,7 @@
           <w:sz w:val="24"/>
           <w:szCs w:val="21"/>
         </w:rPr>
+        <w:lastRenderedPageBreak/>
         <w:t>print</w:t>
       </w:r>
       <w:r>
@@ -38444,7 +38505,6 @@
           <w:sz w:val="24"/>
           <w:szCs w:val="21"/>
         </w:rPr>
-        <w:lastRenderedPageBreak/>
         <w:t xml:space="preserve">Note: </w:t>
       </w:r>
       <w:r>
@@ -38998,6 +39058,8 @@
         </w:rPr>
         <w:t>4</w:t>
       </w:r>
+      <w:bookmarkStart w:id="0" w:name="_GoBack"/>
+      <w:bookmarkEnd w:id="0"/>
     </w:p>
     <w:p>
       <w:pPr>
@@ -39730,6 +39792,7 @@
           <w:sz w:val="24"/>
           <w:szCs w:val="21"/>
         </w:rPr>
+        <w:lastRenderedPageBreak/>
         <w:t>X is currently</w:t>
       </w:r>
     </w:p>
@@ -39795,7 +39858,6 @@
           <w:b/>
           <w:color w:val="000000"/>
         </w:rPr>
-        <w:lastRenderedPageBreak/>
         <w:t xml:space="preserve">EXERCISE: </w:t>
       </w:r>
       <w:r>
@@ -40982,6 +41044,7 @@
           <w:rFonts w:ascii="Helvetica" w:hAnsi="Helvetica" w:cs="Helvetica"/>
           <w:color w:val="000000"/>
         </w:rPr>
+        <w:lastRenderedPageBreak/>
         <w:t>The variable name used for the item is completely up to the coder, so use your best judgment for choosing a name that makes sense and you will be able to understand when revisiting your code.</w:t>
       </w:r>
     </w:p>
@@ -41041,7 +41104,6 @@
           <w:sz w:val="24"/>
           <w:szCs w:val="24"/>
         </w:rPr>
-        <w:lastRenderedPageBreak/>
         <w:t>mylist</w:t>
       </w:r>
       <w:proofErr w:type="spellEnd"/>
@@ -42701,6 +42763,7 @@
           <w:sz w:val="24"/>
           <w:szCs w:val="24"/>
         </w:rPr>
+        <w:lastRenderedPageBreak/>
         <w:t>Output:</w:t>
       </w:r>
     </w:p>
@@ -42800,7 +42863,6 @@
           <w:sz w:val="24"/>
           <w:szCs w:val="24"/>
         </w:rPr>
-        <w:lastRenderedPageBreak/>
         <w:t>s</w:t>
       </w:r>
       <w:proofErr w:type="gramEnd"/>
@@ -43985,6 +44047,7 @@
           <w:sz w:val="24"/>
           <w:szCs w:val="24"/>
         </w:rPr>
+        <w:lastRenderedPageBreak/>
         <w:t>my_dictionary</w:t>
       </w:r>
       <w:proofErr w:type="spellEnd"/>
@@ -45510,6 +45573,7 @@
           <w:szCs w:val="24"/>
           <w:shd w:val="clear" w:color="auto" w:fill="FFFFFF"/>
         </w:rPr>
+        <w:lastRenderedPageBreak/>
         <w:t xml:space="preserve">The continue keyword can be a bit tricky to see its usefulness, but it allows you to continue with the top level loop, </w:t>
       </w:r>
       <w:proofErr w:type="spellStart"/>
@@ -45573,7 +45637,6 @@
           <w:sz w:val="24"/>
           <w:szCs w:val="24"/>
         </w:rPr>
-        <w:lastRenderedPageBreak/>
         <w:t>for</w:t>
       </w:r>
       <w:proofErr w:type="gramEnd"/>
@@ -46861,6 +46924,7 @@
           <w:sz w:val="24"/>
           <w:szCs w:val="24"/>
         </w:rPr>
+        <w:lastRenderedPageBreak/>
         <w:t>if</w:t>
       </w:r>
       <w:proofErr w:type="gramEnd"/>
@@ -47141,7 +47205,6 @@
           <w:sz w:val="24"/>
           <w:szCs w:val="24"/>
         </w:rPr>
-        <w:lastRenderedPageBreak/>
         <w:t>if</w:t>
       </w:r>
       <w:proofErr w:type="gramEnd"/>
@@ -49302,6 +49365,7 @@
           <w:sz w:val="32"/>
           <w:szCs w:val="32"/>
         </w:rPr>
+        <w:lastRenderedPageBreak/>
         <w:t>Day 10: Functions in python</w:t>
       </w:r>
     </w:p>
@@ -49377,7 +49441,6 @@
           <w:rFonts w:asciiTheme="minorHAnsi" w:hAnsiTheme="minorHAnsi" w:cstheme="minorHAnsi"/>
           <w:color w:val="000000"/>
         </w:rPr>
-        <w:lastRenderedPageBreak/>
         <w:t>A function is a block of organized, reusable code that is used to perform a single, related action. Functions provide better modularity for your application and a high degree of code reusing.</w:t>
       </w:r>
     </w:p>
@@ -50429,6 +50492,7 @@
           <w:sz w:val="24"/>
           <w:szCs w:val="24"/>
         </w:rPr>
+        <w:lastRenderedPageBreak/>
         <w:t xml:space="preserve">Output:  </w:t>
       </w:r>
       <w:r>
@@ -50461,7 +50525,6 @@
           <w:sz w:val="33"/>
           <w:szCs w:val="33"/>
         </w:rPr>
-        <w:lastRenderedPageBreak/>
         <w:t>Passing values</w:t>
       </w:r>
     </w:p>
@@ -51592,6 +51655,7 @@
           <w:sz w:val="24"/>
           <w:szCs w:val="24"/>
         </w:rPr>
+        <w:lastRenderedPageBreak/>
         <w:t>change_</w:t>
       </w:r>
       <w:proofErr w:type="gramStart"/>
@@ -51685,7 +51749,6 @@
           <w:sz w:val="24"/>
           <w:szCs w:val="24"/>
         </w:rPr>
-        <w:lastRenderedPageBreak/>
         <w:t>Output:</w:t>
       </w:r>
     </w:p>
@@ -53013,6 +53076,7 @@
           <w:rFonts w:asciiTheme="minorHAnsi" w:hAnsiTheme="minorHAnsi" w:cstheme="minorHAnsi"/>
           <w:color w:val="000000"/>
         </w:rPr>
+        <w:lastRenderedPageBreak/>
         <w:t>An asterisk (*) is placed before the variable name that holds the values of all non</w:t>
       </w:r>
       <w:r>
@@ -53069,7 +53133,6 @@
           <w:sz w:val="21"/>
           <w:szCs w:val="21"/>
         </w:rPr>
-        <w:lastRenderedPageBreak/>
         <w:t>def</w:t>
       </w:r>
       <w:proofErr w:type="spellEnd"/>
@@ -54708,6 +54771,7 @@
           <w:sz w:val="24"/>
           <w:szCs w:val="24"/>
         </w:rPr>
+        <w:lastRenderedPageBreak/>
         <w:t>    </w:t>
       </w:r>
       <w:proofErr w:type="gramStart"/>
@@ -54883,7 +54947,6 @@
           <w:sz w:val="24"/>
           <w:szCs w:val="24"/>
         </w:rPr>
-        <w:lastRenderedPageBreak/>
         <w:t># </w:t>
       </w:r>
       <w:proofErr w:type="gramStart"/>

</xml_diff>